<commit_message>
Corregidas erratas en el documento de requisitos de la MCU. Añadido regulador al esquematico y ajustadas las conexiones acorde a los requisitos
</commit_message>
<xml_diff>
--- a/documentos/EASAT2 - Especificación requisitos hardware subsistema MCU.docx
+++ b/documentos/EASAT2 - Especificación requisitos hardware subsistema MCU.docx
@@ -94,8 +94,6 @@
       <w:r>
         <w:t>3</w:t>
       </w:r>
-      <w:bookmarkStart w:id="0" w:name="_GoBack"/>
-      <w:bookmarkEnd w:id="0"/>
       <w:r>
         <w:t>/2017: Cambios respecto al borrador 3</w:t>
       </w:r>
@@ -124,7 +122,15 @@
         <w:t xml:space="preserve"> </w:t>
       </w:r>
       <w:r>
-        <w:t>En la misma sección se especifican los pines a los que se conectan los siguientes elementos: 1 LED rojo, 1 LED verde, la salida de la señal morse y el buzzer.</w:t>
+        <w:t xml:space="preserve">En la misma sección se especifican los pines a los que se conectan los siguientes elementos: 1 LED rojo, 1 LED verde, la salida de la señal morse y el </w:t>
+      </w:r>
+      <w:proofErr w:type="spellStart"/>
+      <w:r>
+        <w:t>buzzer</w:t>
+      </w:r>
+      <w:proofErr w:type="spellEnd"/>
+      <w:r>
+        <w:t>.</w:t>
       </w:r>
       <w:r>
         <w:t xml:space="preserve"> En la misma sección, se modifica el requisito </w:t>
@@ -471,8 +477,13 @@
         <w:t xml:space="preserve"> </w:t>
       </w:r>
       <w:r>
-        <w:t>Utilización de cristal o circuito resonador a 2 Mhz</w:t>
-      </w:r>
+        <w:t xml:space="preserve">Utilización de cristal o circuito resonador a 2 </w:t>
+      </w:r>
+      <w:proofErr w:type="spellStart"/>
+      <w:r>
+        <w:t>Mhz</w:t>
+      </w:r>
+      <w:proofErr w:type="spellEnd"/>
     </w:p>
     <w:p>
       <w:pPr>
@@ -549,7 +560,15 @@
         <w:t xml:space="preserve"> </w:t>
       </w:r>
       <w:r>
-        <w:t>Utilización del watchdog MAX6369</w:t>
+        <w:t xml:space="preserve">Utilización del </w:t>
+      </w:r>
+      <w:proofErr w:type="spellStart"/>
+      <w:r>
+        <w:t>watchdog</w:t>
+      </w:r>
+      <w:proofErr w:type="spellEnd"/>
+      <w:r>
+        <w:t xml:space="preserve"> MAX6369</w:t>
       </w:r>
       <w:r>
         <w:t xml:space="preserve"> con un tiempo de comprobación de 1 minuto</w:t>
@@ -619,7 +638,15 @@
         <w:t xml:space="preserve">. </w:t>
       </w:r>
       <w:r>
-        <w:t>El MCU indicará a la placa que va a realizar una transmisión de baliza utilizando una línea. La señal para la transmisión será generada por el propio MCU de forma software, consistiendo en una onda cuadrada de 1 Khz. Esta onda cuadrada debe ser suavizada a una onda sinusoidal antes de entregarse al módulo de transmisión</w:t>
+        <w:t xml:space="preserve">El MCU indicará a la placa que va a realizar una transmisión de baliza utilizando una línea. La señal para la transmisión será generada por el propio MCU de forma software, consistiendo en una onda cuadrada de 1 </w:t>
+      </w:r>
+      <w:proofErr w:type="spellStart"/>
+      <w:r>
+        <w:t>Khz</w:t>
+      </w:r>
+      <w:proofErr w:type="spellEnd"/>
+      <w:r>
+        <w:t>. Esta onda cuadrada debe ser suavizada a una onda sinusoidal antes de entregarse al módulo de transmisión</w:t>
       </w:r>
     </w:p>
     <w:p>
@@ -670,13 +697,29 @@
         <w:t xml:space="preserve">REQ.FUN.MCU.3 </w:t>
       </w:r>
       <w:r>
-        <w:t>En caso de que el MCU no se encuentre operativo, bien por encontrarse en reset cont</w:t>
+        <w:t xml:space="preserve">En caso de que el MCU no se encuentre operativo, bien por encontrarse en </w:t>
+      </w:r>
+      <w:proofErr w:type="spellStart"/>
+      <w:r>
+        <w:t>reset</w:t>
+      </w:r>
+      <w:proofErr w:type="spellEnd"/>
+      <w:r>
+        <w:t xml:space="preserve"> cont</w:t>
       </w:r>
       <w:r>
         <w:t>i</w:t>
       </w:r>
       <w:r>
-        <w:t xml:space="preserve">nuo por el watchdog, bien por tensión de alimentación demasiado baja o porque hubiera resultado dañado, no debe afectar al </w:t>
+        <w:t xml:space="preserve">nuo por el </w:t>
+      </w:r>
+      <w:proofErr w:type="spellStart"/>
+      <w:r>
+        <w:t>watchdog</w:t>
+      </w:r>
+      <w:proofErr w:type="spellEnd"/>
+      <w:r>
+        <w:t xml:space="preserve">, bien por tensión de alimentación demasiado baja o porque hubiera resultado dañado, no debe afectar al </w:t>
       </w:r>
       <w:r>
         <w:lastRenderedPageBreak/>
@@ -833,7 +876,15 @@
         <w:t>)</w:t>
       </w:r>
       <w:r>
-        <w:t>. Al ser esta línea de carácter crítico, se evitará que esta línea quede a nivel alto en caso de que se produzca un error en la MCU. Se pondrá un condensador de valor 100 nF para evitarlo.</w:t>
+        <w:t xml:space="preserve">. Al ser esta línea de carácter crítico, se evitará que esta línea quede a nivel alto en caso de que se produzca un error en la MCU. Se pondrá un condensador de valor 100 </w:t>
+      </w:r>
+      <w:proofErr w:type="spellStart"/>
+      <w:r>
+        <w:t>nF</w:t>
+      </w:r>
+      <w:proofErr w:type="spellEnd"/>
+      <w:r>
+        <w:t xml:space="preserve"> para evitarlo.</w:t>
       </w:r>
     </w:p>
     <w:p>
@@ -882,7 +933,15 @@
         </w:numPr>
       </w:pPr>
       <w:r>
-        <w:t>Salida – Línea BEA con la señal de 1 Khz de la baliza (señal de audio) (analógica)</w:t>
+        <w:t xml:space="preserve">Salida – Línea BEA con la señal de 1 </w:t>
+      </w:r>
+      <w:proofErr w:type="spellStart"/>
+      <w:r>
+        <w:t>Khz</w:t>
+      </w:r>
+      <w:proofErr w:type="spellEnd"/>
+      <w:r>
+        <w:t xml:space="preserve"> de la baliza (señal de audio) (analógica)</w:t>
       </w:r>
     </w:p>
     <w:p>
@@ -930,7 +989,15 @@
         <w:t>Esta línea es analógica. Permitirá medir el nivel de la señal para controlar la gananci</w:t>
       </w:r>
       <w:r>
-        <w:t>a, así como el nivel de squelch.</w:t>
+        <w:t xml:space="preserve">a, así como el nivel de </w:t>
+      </w:r>
+      <w:proofErr w:type="spellStart"/>
+      <w:r>
+        <w:t>squelch</w:t>
+      </w:r>
+      <w:proofErr w:type="spellEnd"/>
+      <w:r>
+        <w:t>.</w:t>
       </w:r>
     </w:p>
     <w:p>
@@ -1086,7 +1153,23 @@
         <w:t xml:space="preserve"> En esta línea leerá el MCU el voltaje de la batería.</w:t>
       </w:r>
       <w:r>
-        <w:t xml:space="preserve"> Para hacerlo se conectará un divisor resistivo con las siguientes resistencias: R1 = 4K7, R2 = 10 K  // 100 nF. R1 conectado a la tensión de alimentación, R2 a masa.</w:t>
+        <w:t xml:space="preserve"> Para hacerlo se conectará un divisor resistivo con las siguientes resistencias: R1 = 4K7, R2 = 10 </w:t>
+      </w:r>
+      <w:proofErr w:type="gramStart"/>
+      <w:r>
+        <w:t>K  /</w:t>
+      </w:r>
+      <w:proofErr w:type="gramEnd"/>
+      <w:r>
+        <w:t xml:space="preserve">/ 100 </w:t>
+      </w:r>
+      <w:proofErr w:type="spellStart"/>
+      <w:r>
+        <w:t>nF</w:t>
+      </w:r>
+      <w:proofErr w:type="spellEnd"/>
+      <w:r>
+        <w:t>. R1 conectado a la tensión de alimentación, R2 a masa.</w:t>
       </w:r>
     </w:p>
     <w:p>
@@ -1122,7 +1205,15 @@
         <w:t xml:space="preserve"> En esta línea leerá el MCU el valor de corriente los paneles solares.</w:t>
       </w:r>
       <w:r>
-        <w:t xml:space="preserve"> Se debe utilizar una protección zener de 2.7V para evitar que haya más de este voltaje a la entrada del MCU.</w:t>
+        <w:t xml:space="preserve"> Se debe utilizar una protección </w:t>
+      </w:r>
+      <w:proofErr w:type="spellStart"/>
+      <w:r>
+        <w:t>zener</w:t>
+      </w:r>
+      <w:proofErr w:type="spellEnd"/>
+      <w:r>
+        <w:t xml:space="preserve"> de 2.7V para evitar que haya más de este voltaje a la entrada del MCU.</w:t>
       </w:r>
     </w:p>
     <w:p>
@@ -1155,7 +1246,15 @@
         <w:t xml:space="preserve">). Al ser un voltaje no necesita adaptación. En esta línea leerá el MCU el valor de corriente de la batería (el consumo). </w:t>
       </w:r>
       <w:r>
-        <w:t xml:space="preserve"> Se debe utilizar una protección zener de 2.7V para evitar que haya más de este voltaje a la entrada del MCU.</w:t>
+        <w:t xml:space="preserve"> Se debe utilizar una protección </w:t>
+      </w:r>
+      <w:proofErr w:type="spellStart"/>
+      <w:r>
+        <w:t>zener</w:t>
+      </w:r>
+      <w:proofErr w:type="spellEnd"/>
+      <w:r>
+        <w:t xml:space="preserve"> de 2.7V para evitar que haya más de este voltaje a la entrada del MCU.</w:t>
       </w:r>
     </w:p>
     <w:p>
@@ -1185,7 +1284,23 @@
         <w:t>La entrada digital RA3 del MCU</w:t>
       </w:r>
       <w:r>
-        <w:t xml:space="preserve"> se utilizará para leer el valor del termómetro digital DS18B20 mediante protocolo One Wire.</w:t>
+        <w:t xml:space="preserve"> se utilizará para leer el valor del termómetro digital DS18B20 mediante protocolo </w:t>
+      </w:r>
+      <w:proofErr w:type="spellStart"/>
+      <w:r>
+        <w:t>One</w:t>
+      </w:r>
+      <w:proofErr w:type="spellEnd"/>
+      <w:r>
+        <w:t xml:space="preserve"> </w:t>
+      </w:r>
+      <w:proofErr w:type="spellStart"/>
+      <w:r>
+        <w:t>Wire</w:t>
+      </w:r>
+      <w:proofErr w:type="spellEnd"/>
+      <w:r>
+        <w:t>.</w:t>
       </w:r>
     </w:p>
     <w:p>
@@ -1233,8 +1348,21 @@
         <w:t xml:space="preserve">REQ.INT.MCU.6 </w:t>
       </w:r>
       <w:r>
-        <w:t>La línea de reset MCLR del MCU irá conectada al Watchdog</w:t>
-      </w:r>
+        <w:t xml:space="preserve">La línea de </w:t>
+      </w:r>
+      <w:proofErr w:type="spellStart"/>
+      <w:r>
+        <w:t>reset</w:t>
+      </w:r>
+      <w:proofErr w:type="spellEnd"/>
+      <w:r>
+        <w:t xml:space="preserve"> MCLR del MCU irá conectada al </w:t>
+      </w:r>
+      <w:proofErr w:type="spellStart"/>
+      <w:r>
+        <w:t>Watchdog</w:t>
+      </w:r>
+      <w:proofErr w:type="spellEnd"/>
     </w:p>
     <w:p>
       <w:pPr>
@@ -1260,8 +1388,13 @@
         <w:t xml:space="preserve">(RD5) </w:t>
       </w:r>
       <w:r>
-        <w:t>será entrada del Watchdog</w:t>
-      </w:r>
+        <w:t xml:space="preserve">será entrada del </w:t>
+      </w:r>
+      <w:proofErr w:type="spellStart"/>
+      <w:r>
+        <w:t>Watchdog</w:t>
+      </w:r>
+      <w:proofErr w:type="spellEnd"/>
     </w:p>
     <w:p>
       <w:pPr>
@@ -1350,13 +1483,37 @@
         <w:t xml:space="preserve"> </w:t>
       </w:r>
       <w:r>
-        <w:t xml:space="preserve">La placa prototipo de desarrollo (no para la versión de vuelo) dispondrá de un buzzer piezoeléctrico conectado </w:t>
+        <w:t xml:space="preserve">La placa prototipo de desarrollo (no para la versión de vuelo) dispondrá de un </w:t>
+      </w:r>
+      <w:proofErr w:type="spellStart"/>
+      <w:r>
+        <w:t>buzzer</w:t>
+      </w:r>
+      <w:proofErr w:type="spellEnd"/>
+      <w:r>
+        <w:t xml:space="preserve"> piezoeléctrico conectado </w:t>
       </w:r>
       <w:r>
         <w:t>la salida RD2 d</w:t>
       </w:r>
       <w:r>
-        <w:t>el MCU para poder realizar pruebas de la baliza. El buzzer aceptará ondas cuadradas de 1 Khz y será activo a nivel alto del MCU.</w:t>
+        <w:t xml:space="preserve">el MCU para poder realizar pruebas de la baliza. El </w:t>
+      </w:r>
+      <w:proofErr w:type="spellStart"/>
+      <w:r>
+        <w:t>buzzer</w:t>
+      </w:r>
+      <w:proofErr w:type="spellEnd"/>
+      <w:r>
+        <w:t xml:space="preserve"> aceptará ondas cuadradas de 1 </w:t>
+      </w:r>
+      <w:proofErr w:type="spellStart"/>
+      <w:r>
+        <w:t>Khz</w:t>
+      </w:r>
+      <w:proofErr w:type="spellEnd"/>
+      <w:r>
+        <w:t xml:space="preserve"> y será activo a nivel alto del MCU.</w:t>
       </w:r>
     </w:p>
     <w:p>
@@ -1404,7 +1561,23 @@
         <w:t>4</w:t>
       </w:r>
       <w:r>
-        <w:t xml:space="preserve"> del MCU para pruebas de debug / timer.</w:t>
+        <w:t xml:space="preserve"> del MCU para pruebas de </w:t>
+      </w:r>
+      <w:proofErr w:type="spellStart"/>
+      <w:r>
+        <w:t>debug</w:t>
+      </w:r>
+      <w:proofErr w:type="spellEnd"/>
+      <w:r>
+        <w:t xml:space="preserve"> / </w:t>
+      </w:r>
+      <w:proofErr w:type="spellStart"/>
+      <w:r>
+        <w:t>timer</w:t>
+      </w:r>
+      <w:proofErr w:type="spellEnd"/>
+      <w:r>
+        <w:t>.</w:t>
       </w:r>
     </w:p>
     <w:p>
@@ -1489,7 +1662,21 @@
         <w:rPr>
           <w:b/>
         </w:rPr>
-        <w:t xml:space="preserve">A continuación se detalla la lista </w:t>
+        <w:t xml:space="preserve">A </w:t>
+      </w:r>
+      <w:proofErr w:type="gramStart"/>
+      <w:r>
+        <w:rPr>
+          <w:b/>
+        </w:rPr>
+        <w:t>continuación</w:t>
+      </w:r>
+      <w:proofErr w:type="gramEnd"/>
+      <w:r>
+        <w:rPr>
+          <w:b/>
+        </w:rPr>
+        <w:t xml:space="preserve"> se detalla la lista </w:t>
       </w:r>
       <w:r>
         <w:rPr>
@@ -1514,27 +1701,14 @@
         <w:lastRenderedPageBreak/>
         <w:t xml:space="preserve">Tabla </w:t>
       </w:r>
-      <w:r>
-        <w:fldChar w:fldCharType="begin"/>
-      </w:r>
-      <w:r>
-        <w:instrText xml:space="preserve"> SEQ Tabla \* ARABIC </w:instrText>
-      </w:r>
-      <w:r>
-        <w:fldChar w:fldCharType="separate"/>
-      </w:r>
-      <w:r>
-        <w:rPr>
-          <w:noProof/>
-        </w:rPr>
-        <w:t>1</w:t>
-      </w:r>
-      <w:r>
-        <w:rPr>
-          <w:noProof/>
-        </w:rPr>
-        <w:fldChar w:fldCharType="end"/>
-      </w:r>
+      <w:fldSimple w:instr=" SEQ Tabla \* ARABIC ">
+        <w:r>
+          <w:rPr>
+            <w:noProof/>
+          </w:rPr>
+          <w:t>1</w:t>
+        </w:r>
+      </w:fldSimple>
       <w:r>
         <w:t>. Conexiones del MCU</w:t>
       </w:r>
@@ -1765,14 +1939,16 @@
                 <w:szCs w:val="18"/>
               </w:rPr>
             </w:pPr>
-            <w:r>
-              <w:rPr>
-                <w:rFonts w:ascii="Verdana" w:hAnsi="Verdana"/>
-                <w:sz w:val="18"/>
-                <w:szCs w:val="18"/>
-              </w:rPr>
-              <w:t>Watchdog / Línea programación externa</w:t>
-            </w:r>
+            <w:proofErr w:type="spellStart"/>
+            <w:r>
+              <w:rPr>
+                <w:rFonts w:ascii="Verdana" w:hAnsi="Verdana"/>
+                <w:sz w:val="18"/>
+                <w:szCs w:val="18"/>
+              </w:rPr>
+              <w:t>Watchdog</w:t>
+            </w:r>
+            <w:proofErr w:type="spellEnd"/>
           </w:p>
         </w:tc>
       </w:tr>
@@ -1881,7 +2057,25 @@
                 <w:sz w:val="18"/>
                 <w:szCs w:val="18"/>
               </w:rPr>
-              <w:t>VDD (desde MPPT) para medir voltaje bat.</w:t>
+              <w:t xml:space="preserve">VDD (desde MPPT) para medir voltaje </w:t>
+            </w:r>
+            <w:proofErr w:type="spellStart"/>
+            <w:r>
+              <w:rPr>
+                <w:rFonts w:ascii="Verdana" w:hAnsi="Verdana"/>
+                <w:sz w:val="18"/>
+                <w:szCs w:val="18"/>
+              </w:rPr>
+              <w:t>bat</w:t>
+            </w:r>
+            <w:proofErr w:type="spellEnd"/>
+            <w:r>
+              <w:rPr>
+                <w:rFonts w:ascii="Verdana" w:hAnsi="Verdana"/>
+                <w:sz w:val="18"/>
+                <w:szCs w:val="18"/>
+              </w:rPr>
+              <w:t>.</w:t>
             </w:r>
           </w:p>
         </w:tc>
@@ -1991,7 +2185,25 @@
                 <w:sz w:val="18"/>
                 <w:szCs w:val="18"/>
               </w:rPr>
-              <w:t>SOL (desde MPPT) para medir int. paneles</w:t>
+              <w:t xml:space="preserve">SOL (desde MPPT) para medir </w:t>
+            </w:r>
+            <w:proofErr w:type="spellStart"/>
+            <w:r>
+              <w:rPr>
+                <w:rFonts w:ascii="Verdana" w:hAnsi="Verdana"/>
+                <w:sz w:val="18"/>
+                <w:szCs w:val="18"/>
+              </w:rPr>
+              <w:t>int</w:t>
+            </w:r>
+            <w:proofErr w:type="spellEnd"/>
+            <w:r>
+              <w:rPr>
+                <w:rFonts w:ascii="Verdana" w:hAnsi="Verdana"/>
+                <w:sz w:val="18"/>
+                <w:szCs w:val="18"/>
+              </w:rPr>
+              <w:t>. paneles</w:t>
             </w:r>
           </w:p>
         </w:tc>
@@ -2767,6 +2979,9 @@
         </w:tc>
       </w:tr>
       <w:tr>
+        <w:trPr>
+          <w:trHeight w:val="31"/>
+        </w:trPr>
         <w:tc>
           <w:tcPr>
             <w:tcW w:w="961" w:type="pct"/>
@@ -2871,7 +3086,7 @@
                 <w:sz w:val="18"/>
                 <w:szCs w:val="18"/>
               </w:rPr>
-              <w:t>Sin conectar</w:t>
+              <w:t>Alimentación – Salida del regulador</w:t>
             </w:r>
           </w:p>
         </w:tc>
@@ -2981,7 +3196,15 @@
                 <w:sz w:val="18"/>
                 <w:szCs w:val="18"/>
               </w:rPr>
-              <w:t>Sin conectar</w:t>
+              <w:t>Masa</w:t>
+            </w:r>
+            <w:r>
+              <w:rPr>
+                <w:rFonts w:ascii="Verdana" w:hAnsi="Verdana"/>
+                <w:sz w:val="18"/>
+                <w:szCs w:val="18"/>
+              </w:rPr>
+              <w:t xml:space="preserve"> (GND)</w:t>
             </w:r>
           </w:p>
         </w:tc>
@@ -3960,13 +4183,23 @@
                 <w:szCs w:val="18"/>
               </w:rPr>
             </w:pPr>
-            <w:r>
-              <w:rPr>
-                <w:rFonts w:ascii="Verdana" w:hAnsi="Verdana"/>
-                <w:sz w:val="18"/>
-                <w:szCs w:val="18"/>
-              </w:rPr>
-              <w:t>Buzzer (solo placa desarrollo)</w:t>
+            <w:proofErr w:type="spellStart"/>
+            <w:r>
+              <w:rPr>
+                <w:rFonts w:ascii="Verdana" w:hAnsi="Verdana"/>
+                <w:sz w:val="18"/>
+                <w:szCs w:val="18"/>
+              </w:rPr>
+              <w:t>Buzzer</w:t>
+            </w:r>
+            <w:proofErr w:type="spellEnd"/>
+            <w:r>
+              <w:rPr>
+                <w:rFonts w:ascii="Verdana" w:hAnsi="Verdana"/>
+                <w:sz w:val="18"/>
+                <w:szCs w:val="18"/>
+              </w:rPr>
+              <w:t xml:space="preserve"> (solo placa desarrollo)</w:t>
             </w:r>
           </w:p>
         </w:tc>
@@ -4732,8 +4965,18 @@
                 <w:sz w:val="18"/>
                 <w:szCs w:val="18"/>
               </w:rPr>
-              <w:t>Salida hacia el watchdog</w:t>
-            </w:r>
+              <w:t xml:space="preserve">Salida hacia el </w:t>
+            </w:r>
+            <w:proofErr w:type="spellStart"/>
+            <w:r>
+              <w:rPr>
+                <w:rFonts w:ascii="Verdana" w:hAnsi="Verdana"/>
+                <w:sz w:val="18"/>
+                <w:szCs w:val="18"/>
+              </w:rPr>
+              <w:t>watchdog</w:t>
+            </w:r>
+            <w:proofErr w:type="spellEnd"/>
           </w:p>
         </w:tc>
       </w:tr>
@@ -5059,7 +5302,7 @@
                 <w:sz w:val="18"/>
                 <w:szCs w:val="18"/>
               </w:rPr>
-              <w:t>Sin conectar</w:t>
+              <w:t>Masa (GND)</w:t>
             </w:r>
           </w:p>
         </w:tc>
@@ -5168,7 +5411,7 @@
                 <w:sz w:val="18"/>
                 <w:szCs w:val="18"/>
               </w:rPr>
-              <w:t>Sin conectar</w:t>
+              <w:t>Alimentación – Salida del regulador</w:t>
             </w:r>
           </w:p>
         </w:tc>
@@ -6066,6 +6309,7 @@
                 <w:szCs w:val="18"/>
               </w:rPr>
             </w:pPr>
+            <w:bookmarkStart w:id="0" w:name="_GoBack" w:colFirst="1" w:colLast="1"/>
             <w:r>
               <w:rPr>
                 <w:rFonts w:ascii="Verdana" w:hAnsi="Verdana"/>
@@ -6489,6 +6733,7 @@
           </w:p>
         </w:tc>
       </w:tr>
+      <w:bookmarkEnd w:id="0"/>
     </w:tbl>
     <w:p>
       <w:pPr>
@@ -6602,7 +6847,15 @@
         <w:t xml:space="preserve">gnacio de Mendizábal </w:t>
       </w:r>
       <w:r>
-        <w:t>5 de Marzo de 2017.</w:t>
+        <w:t xml:space="preserve">5 de </w:t>
+      </w:r>
+      <w:proofErr w:type="gramStart"/>
+      <w:r>
+        <w:t>Marzo</w:t>
+      </w:r>
+      <w:proofErr w:type="gramEnd"/>
+      <w:r>
+        <w:t xml:space="preserve"> de 2017.</w:t>
       </w:r>
     </w:p>
     <w:p>
@@ -6677,7 +6930,7 @@
           <w:rPr>
             <w:noProof/>
           </w:rPr>
-          <w:t>1</w:t>
+          <w:t>5</w:t>
         </w:r>
         <w:r>
           <w:fldChar w:fldCharType="end"/>
@@ -10749,7 +11002,7 @@
 </file>
 
 <file path=customXml/itemProps1.xml><?xml version="1.0" encoding="utf-8"?>
-<ds:datastoreItem xmlns:ds="http://schemas.openxmlformats.org/officeDocument/2006/customXml" ds:itemID="{B322C2B1-FF40-4ECA-96D5-0271BE93512D}">
+<ds:datastoreItem xmlns:ds="http://schemas.openxmlformats.org/officeDocument/2006/customXml" ds:itemID="{76BCD1C4-B2DF-48CB-B73A-DDB8B6600DAA}">
   <ds:schemaRefs>
     <ds:schemaRef ds:uri="http://schemas.openxmlformats.org/officeDocument/2006/bibliography"/>
   </ds:schemaRefs>

</xml_diff>

<commit_message>
Especificadas conexiones de las señales DIS y ENA. Actualizado esquematico de la MCU: Actualizadas conexiones, añadido regulador y amplificador
</commit_message>
<xml_diff>
--- a/documentos/EASAT2 - Especificación requisitos hardware subsistema MCU.docx
+++ b/documentos/EASAT2 - Especificación requisitos hardware subsistema MCU.docx
@@ -122,15 +122,7 @@
         <w:t xml:space="preserve"> </w:t>
       </w:r>
       <w:r>
-        <w:t xml:space="preserve">En la misma sección se especifican los pines a los que se conectan los siguientes elementos: 1 LED rojo, 1 LED verde, la salida de la señal morse y el </w:t>
-      </w:r>
-      <w:proofErr w:type="spellStart"/>
-      <w:r>
-        <w:t>buzzer</w:t>
-      </w:r>
-      <w:proofErr w:type="spellEnd"/>
-      <w:r>
-        <w:t>.</w:t>
+        <w:t>En la misma sección se especifican los pines a los que se conectan los siguientes elementos: 1 LED rojo, 1 LED verde, la salida de la señal morse y el buzzer.</w:t>
       </w:r>
       <w:r>
         <w:t xml:space="preserve"> En la misma sección, se modifica el requisito </w:t>
@@ -144,6 +136,20 @@
       <w:r>
         <w:t>, cambiando la señal PWD al pin RB0.</w:t>
       </w:r>
+      <w:r>
+        <w:t xml:space="preserve"> También se añade una tabla indicando las conexiones del microcontrolador. Se añaden los requisitos </w:t>
+      </w:r>
+      <w:r>
+        <w:rPr>
+          <w:b/>
+        </w:rPr>
+        <w:t>REQ.GLO.MCU.14 y REQ.GLO.MCU.15</w:t>
+      </w:r>
+      <w:r>
+        <w:t>, especificando las conexiones de las señales DIS y ENA.</w:t>
+      </w:r>
+      <w:bookmarkStart w:id="0" w:name="_GoBack"/>
+      <w:bookmarkEnd w:id="0"/>
     </w:p>
     <w:p>
       <w:pPr>
@@ -180,6 +186,11 @@
     </w:p>
     <w:p>
       <w:pPr>
+        <w:pStyle w:val="Prrafodelista"/>
+      </w:pPr>
+    </w:p>
+    <w:p>
+      <w:pPr>
         <w:pStyle w:val="Ttulo3"/>
       </w:pPr>
       <w:r>
@@ -299,6 +310,7 @@
         </w:numPr>
       </w:pPr>
       <w:r>
+        <w:lastRenderedPageBreak/>
         <w:t>Se establece un tamaño para el PCB de 4x4 cm frente a los 4.5x4.5 cm de la versión anterior.</w:t>
       </w:r>
     </w:p>
@@ -307,7 +319,6 @@
         <w:pStyle w:val="Ttulo2"/>
       </w:pPr>
       <w:r>
-        <w:lastRenderedPageBreak/>
         <w:t>Aspectos pendientes de esta especificación</w:t>
       </w:r>
     </w:p>
@@ -477,13 +488,8 @@
         <w:t xml:space="preserve"> </w:t>
       </w:r>
       <w:r>
-        <w:t xml:space="preserve">Utilización de cristal o circuito resonador a 2 </w:t>
-      </w:r>
-      <w:proofErr w:type="spellStart"/>
-      <w:r>
-        <w:t>Mhz</w:t>
-      </w:r>
-      <w:proofErr w:type="spellEnd"/>
+        <w:t>Utilización de cristal o circuito resonador a 2 Mhz</w:t>
+      </w:r>
     </w:p>
     <w:p>
       <w:pPr>
@@ -560,15 +566,7 @@
         <w:t xml:space="preserve"> </w:t>
       </w:r>
       <w:r>
-        <w:t xml:space="preserve">Utilización del </w:t>
-      </w:r>
-      <w:proofErr w:type="spellStart"/>
-      <w:r>
-        <w:t>watchdog</w:t>
-      </w:r>
-      <w:proofErr w:type="spellEnd"/>
-      <w:r>
-        <w:t xml:space="preserve"> MAX6369</w:t>
+        <w:t>Utilización del watchdog MAX6369</w:t>
       </w:r>
       <w:r>
         <w:t xml:space="preserve"> con un tiempo de comprobación de 1 minuto</w:t>
@@ -638,15 +636,7 @@
         <w:t xml:space="preserve">. </w:t>
       </w:r>
       <w:r>
-        <w:t xml:space="preserve">El MCU indicará a la placa que va a realizar una transmisión de baliza utilizando una línea. La señal para la transmisión será generada por el propio MCU de forma software, consistiendo en una onda cuadrada de 1 </w:t>
-      </w:r>
-      <w:proofErr w:type="spellStart"/>
-      <w:r>
-        <w:t>Khz</w:t>
-      </w:r>
-      <w:proofErr w:type="spellEnd"/>
-      <w:r>
-        <w:t>. Esta onda cuadrada debe ser suavizada a una onda sinusoidal antes de entregarse al módulo de transmisión</w:t>
+        <w:t>El MCU indicará a la placa que va a realizar una transmisión de baliza utilizando una línea. La señal para la transmisión será generada por el propio MCU de forma software, consistiendo en una onda cuadrada de 1 Khz. Esta onda cuadrada debe ser suavizada a una onda sinusoidal antes de entregarse al módulo de transmisión</w:t>
       </w:r>
     </w:p>
     <w:p>
@@ -694,36 +684,17 @@
         <w:rPr>
           <w:b/>
         </w:rPr>
+        <w:lastRenderedPageBreak/>
         <w:t xml:space="preserve">REQ.FUN.MCU.3 </w:t>
       </w:r>
       <w:r>
-        <w:t xml:space="preserve">En caso de que el MCU no se encuentre operativo, bien por encontrarse en </w:t>
-      </w:r>
-      <w:proofErr w:type="spellStart"/>
-      <w:r>
-        <w:t>reset</w:t>
-      </w:r>
-      <w:proofErr w:type="spellEnd"/>
-      <w:r>
-        <w:t xml:space="preserve"> cont</w:t>
+        <w:t>En caso de que el MCU no se encuentre operativo, bien por encontrarse en reset cont</w:t>
       </w:r>
       <w:r>
         <w:t>i</w:t>
       </w:r>
       <w:r>
-        <w:t xml:space="preserve">nuo por el </w:t>
-      </w:r>
-      <w:proofErr w:type="spellStart"/>
-      <w:r>
-        <w:t>watchdog</w:t>
-      </w:r>
-      <w:proofErr w:type="spellEnd"/>
-      <w:r>
-        <w:t xml:space="preserve">, bien por tensión de alimentación demasiado baja o porque hubiera resultado dañado, no debe afectar al </w:t>
-      </w:r>
-      <w:r>
-        <w:lastRenderedPageBreak/>
-        <w:t>funcionamiento de resto de subsistemas (no deberá poner a activa la línea de transmisión, por ejemplo).</w:t>
+        <w:t>nuo por el watchdog, bien por tensión de alimentación demasiado baja o porque hubiera resultado dañado, no debe afectar al funcionamiento de resto de subsistemas (no deberá poner a activa la línea de transmisión, por ejemplo).</w:t>
       </w:r>
     </w:p>
     <w:p>
@@ -876,15 +847,7 @@
         <w:t>)</w:t>
       </w:r>
       <w:r>
-        <w:t xml:space="preserve">. Al ser esta línea de carácter crítico, se evitará que esta línea quede a nivel alto en caso de que se produzca un error en la MCU. Se pondrá un condensador de valor 100 </w:t>
-      </w:r>
-      <w:proofErr w:type="spellStart"/>
-      <w:r>
-        <w:t>nF</w:t>
-      </w:r>
-      <w:proofErr w:type="spellEnd"/>
-      <w:r>
-        <w:t xml:space="preserve"> para evitarlo.</w:t>
+        <w:t>. Al ser esta línea de carácter crítico, se evitará que esta línea quede a nivel alto en caso de que se produzca un error en la MCU. Se pondrá un condensador de valor 100 nF para evitarlo.</w:t>
       </w:r>
     </w:p>
     <w:p>
@@ -933,15 +896,7 @@
         </w:numPr>
       </w:pPr>
       <w:r>
-        <w:t xml:space="preserve">Salida – Línea BEA con la señal de 1 </w:t>
-      </w:r>
-      <w:proofErr w:type="spellStart"/>
-      <w:r>
-        <w:t>Khz</w:t>
-      </w:r>
-      <w:proofErr w:type="spellEnd"/>
-      <w:r>
-        <w:t xml:space="preserve"> de la baliza (señal de audio) (analógica)</w:t>
+        <w:t>Salida – Línea BEA con la señal de 1 Khz de la baliza (señal de audio) (analógica)</w:t>
       </w:r>
     </w:p>
     <w:p>
@@ -989,15 +944,7 @@
         <w:t>Esta línea es analógica. Permitirá medir el nivel de la señal para controlar la gananci</w:t>
       </w:r>
       <w:r>
-        <w:t xml:space="preserve">a, así como el nivel de </w:t>
-      </w:r>
-      <w:proofErr w:type="spellStart"/>
-      <w:r>
-        <w:t>squelch</w:t>
-      </w:r>
-      <w:proofErr w:type="spellEnd"/>
-      <w:r>
-        <w:t>.</w:t>
+        <w:t>a, así como el nivel de squelch.</w:t>
       </w:r>
     </w:p>
     <w:p>
@@ -1114,6 +1061,7 @@
         <w:pStyle w:val="Ttulo2"/>
       </w:pPr>
       <w:r>
+        <w:lastRenderedPageBreak/>
         <w:t>Requisitos de conexión internos</w:t>
       </w:r>
     </w:p>
@@ -1134,7 +1082,6 @@
         <w:rPr>
           <w:b/>
         </w:rPr>
-        <w:lastRenderedPageBreak/>
         <w:t xml:space="preserve">REQ.INT.MCU.1 </w:t>
       </w:r>
       <w:r>
@@ -1153,23 +1100,7 @@
         <w:t xml:space="preserve"> En esta línea leerá el MCU el voltaje de la batería.</w:t>
       </w:r>
       <w:r>
-        <w:t xml:space="preserve"> Para hacerlo se conectará un divisor resistivo con las siguientes resistencias: R1 = 4K7, R2 = 10 </w:t>
-      </w:r>
-      <w:proofErr w:type="gramStart"/>
-      <w:r>
-        <w:t>K  /</w:t>
-      </w:r>
-      <w:proofErr w:type="gramEnd"/>
-      <w:r>
-        <w:t xml:space="preserve">/ 100 </w:t>
-      </w:r>
-      <w:proofErr w:type="spellStart"/>
-      <w:r>
-        <w:t>nF</w:t>
-      </w:r>
-      <w:proofErr w:type="spellEnd"/>
-      <w:r>
-        <w:t>. R1 conectado a la tensión de alimentación, R2 a masa.</w:t>
+        <w:t xml:space="preserve"> Para hacerlo se conectará un divisor resistivo con las siguientes resistencias: R1 = 4K7, R2 = 10 K  // 100 nF. R1 conectado a la tensión de alimentación, R2 a masa.</w:t>
       </w:r>
     </w:p>
     <w:p>
@@ -1205,15 +1136,7 @@
         <w:t xml:space="preserve"> En esta línea leerá el MCU el valor de corriente los paneles solares.</w:t>
       </w:r>
       <w:r>
-        <w:t xml:space="preserve"> Se debe utilizar una protección </w:t>
-      </w:r>
-      <w:proofErr w:type="spellStart"/>
-      <w:r>
-        <w:t>zener</w:t>
-      </w:r>
-      <w:proofErr w:type="spellEnd"/>
-      <w:r>
-        <w:t xml:space="preserve"> de 2.7V para evitar que haya más de este voltaje a la entrada del MCU.</w:t>
+        <w:t xml:space="preserve"> Se debe utilizar una protección zener de 2.7V para evitar que haya más de este voltaje a la entrada del MCU.</w:t>
       </w:r>
     </w:p>
     <w:p>
@@ -1246,15 +1169,7 @@
         <w:t xml:space="preserve">). Al ser un voltaje no necesita adaptación. En esta línea leerá el MCU el valor de corriente de la batería (el consumo). </w:t>
       </w:r>
       <w:r>
-        <w:t xml:space="preserve"> Se debe utilizar una protección </w:t>
-      </w:r>
-      <w:proofErr w:type="spellStart"/>
-      <w:r>
-        <w:t>zener</w:t>
-      </w:r>
-      <w:proofErr w:type="spellEnd"/>
-      <w:r>
-        <w:t xml:space="preserve"> de 2.7V para evitar que haya más de este voltaje a la entrada del MCU.</w:t>
+        <w:t xml:space="preserve"> Se debe utilizar una protección zener de 2.7V para evitar que haya más de este voltaje a la entrada del MCU.</w:t>
       </w:r>
     </w:p>
     <w:p>
@@ -1284,23 +1199,7 @@
         <w:t>La entrada digital RA3 del MCU</w:t>
       </w:r>
       <w:r>
-        <w:t xml:space="preserve"> se utilizará para leer el valor del termómetro digital DS18B20 mediante protocolo </w:t>
-      </w:r>
-      <w:proofErr w:type="spellStart"/>
-      <w:r>
-        <w:t>One</w:t>
-      </w:r>
-      <w:proofErr w:type="spellEnd"/>
-      <w:r>
-        <w:t xml:space="preserve"> </w:t>
-      </w:r>
-      <w:proofErr w:type="spellStart"/>
-      <w:r>
-        <w:t>Wire</w:t>
-      </w:r>
-      <w:proofErr w:type="spellEnd"/>
-      <w:r>
-        <w:t>.</w:t>
+        <w:t xml:space="preserve"> se utilizará para leer el valor del termómetro digital DS18B20 mediante protocolo One Wire.</w:t>
       </w:r>
     </w:p>
     <w:p>
@@ -1348,21 +1247,8 @@
         <w:t xml:space="preserve">REQ.INT.MCU.6 </w:t>
       </w:r>
       <w:r>
-        <w:t xml:space="preserve">La línea de </w:t>
-      </w:r>
-      <w:proofErr w:type="spellStart"/>
-      <w:r>
-        <w:t>reset</w:t>
-      </w:r>
-      <w:proofErr w:type="spellEnd"/>
-      <w:r>
-        <w:t xml:space="preserve"> MCLR del MCU irá conectada al </w:t>
-      </w:r>
-      <w:proofErr w:type="spellStart"/>
-      <w:r>
-        <w:t>Watchdog</w:t>
-      </w:r>
-      <w:proofErr w:type="spellEnd"/>
+        <w:t>La línea de reset MCLR del MCU irá conectada al Watchdog</w:t>
+      </w:r>
     </w:p>
     <w:p>
       <w:pPr>
@@ -1388,13 +1274,8 @@
         <w:t xml:space="preserve">(RD5) </w:t>
       </w:r>
       <w:r>
-        <w:t xml:space="preserve">será entrada del </w:t>
-      </w:r>
-      <w:proofErr w:type="spellStart"/>
-      <w:r>
-        <w:t>Watchdog</w:t>
-      </w:r>
-      <w:proofErr w:type="spellEnd"/>
+        <w:t>será entrada del Watchdog</w:t>
+      </w:r>
     </w:p>
     <w:p>
       <w:pPr>
@@ -1483,37 +1364,13 @@
         <w:t xml:space="preserve"> </w:t>
       </w:r>
       <w:r>
-        <w:t xml:space="preserve">La placa prototipo de desarrollo (no para la versión de vuelo) dispondrá de un </w:t>
-      </w:r>
-      <w:proofErr w:type="spellStart"/>
-      <w:r>
-        <w:t>buzzer</w:t>
-      </w:r>
-      <w:proofErr w:type="spellEnd"/>
-      <w:r>
-        <w:t xml:space="preserve"> piezoeléctrico conectado </w:t>
+        <w:t xml:space="preserve">La placa prototipo de desarrollo (no para la versión de vuelo) dispondrá de un buzzer piezoeléctrico conectado </w:t>
       </w:r>
       <w:r>
         <w:t>la salida RD2 d</w:t>
       </w:r>
       <w:r>
-        <w:t xml:space="preserve">el MCU para poder realizar pruebas de la baliza. El </w:t>
-      </w:r>
-      <w:proofErr w:type="spellStart"/>
-      <w:r>
-        <w:t>buzzer</w:t>
-      </w:r>
-      <w:proofErr w:type="spellEnd"/>
-      <w:r>
-        <w:t xml:space="preserve"> aceptará ondas cuadradas de 1 </w:t>
-      </w:r>
-      <w:proofErr w:type="spellStart"/>
-      <w:r>
-        <w:t>Khz</w:t>
-      </w:r>
-      <w:proofErr w:type="spellEnd"/>
-      <w:r>
-        <w:t xml:space="preserve"> y será activo a nivel alto del MCU.</w:t>
+        <w:t>el MCU para poder realizar pruebas de la baliza. El buzzer aceptará ondas cuadradas de 1 Khz y será activo a nivel alto del MCU.</w:t>
       </w:r>
     </w:p>
     <w:p>
@@ -1561,23 +1418,7 @@
         <w:t>4</w:t>
       </w:r>
       <w:r>
-        <w:t xml:space="preserve"> del MCU para pruebas de </w:t>
-      </w:r>
-      <w:proofErr w:type="spellStart"/>
-      <w:r>
-        <w:t>debug</w:t>
-      </w:r>
-      <w:proofErr w:type="spellEnd"/>
-      <w:r>
-        <w:t xml:space="preserve"> / </w:t>
-      </w:r>
-      <w:proofErr w:type="spellStart"/>
-      <w:r>
-        <w:t>timer</w:t>
-      </w:r>
-      <w:proofErr w:type="spellEnd"/>
-      <w:r>
-        <w:t>.</w:t>
+        <w:t xml:space="preserve"> del MCU para pruebas de debug / timer.</w:t>
       </w:r>
     </w:p>
     <w:p>
@@ -1654,6 +1495,11 @@
     </w:p>
     <w:p>
       <w:pPr>
+        <w:pStyle w:val="Prrafodelista"/>
+        <w:numPr>
+          <w:ilvl w:val="0"/>
+          <w:numId w:val="18"/>
+        </w:numPr>
         <w:rPr>
           <w:b/>
         </w:rPr>
@@ -1662,21 +1508,44 @@
         <w:rPr>
           <w:b/>
         </w:rPr>
-        <w:t xml:space="preserve">A </w:t>
-      </w:r>
-      <w:proofErr w:type="gramStart"/>
-      <w:r>
+        <w:t xml:space="preserve">REQ.INT.MCU.14 </w:t>
+      </w:r>
+      <w:r>
+        <w:t>La línea DIS del módulo RF se conecta a la entrada RE2.</w:t>
+      </w:r>
+    </w:p>
+    <w:p>
+      <w:pPr>
+        <w:pStyle w:val="Prrafodelista"/>
+        <w:numPr>
+          <w:ilvl w:val="0"/>
+          <w:numId w:val="18"/>
+        </w:numPr>
         <w:rPr>
           <w:b/>
         </w:rPr>
-        <w:t>continuación</w:t>
-      </w:r>
-      <w:proofErr w:type="gramEnd"/>
+      </w:pPr>
       <w:r>
         <w:rPr>
           <w:b/>
         </w:rPr>
-        <w:t xml:space="preserve"> se detalla la lista </w:t>
+        <w:t xml:space="preserve">REQ.INT.MCU.15 </w:t>
+      </w:r>
+      <w:r>
+        <w:t>La línea ENA del módulo RF se conecta a la entrada RE1.</w:t>
+      </w:r>
+    </w:p>
+    <w:p>
+      <w:pPr>
+        <w:rPr>
+          <w:b/>
+        </w:rPr>
+      </w:pPr>
+      <w:r>
+        <w:rPr>
+          <w:b/>
+        </w:rPr>
+        <w:t xml:space="preserve">A continuación se detalla la lista </w:t>
       </w:r>
       <w:r>
         <w:rPr>
@@ -1939,7 +1808,6 @@
                 <w:szCs w:val="18"/>
               </w:rPr>
             </w:pPr>
-            <w:proofErr w:type="spellStart"/>
             <w:r>
               <w:rPr>
                 <w:rFonts w:ascii="Verdana" w:hAnsi="Verdana"/>
@@ -1948,7 +1816,6 @@
               </w:rPr>
               <w:t>Watchdog</w:t>
             </w:r>
-            <w:proofErr w:type="spellEnd"/>
           </w:p>
         </w:tc>
       </w:tr>
@@ -2057,25 +1924,7 @@
                 <w:sz w:val="18"/>
                 <w:szCs w:val="18"/>
               </w:rPr>
-              <w:t xml:space="preserve">VDD (desde MPPT) para medir voltaje </w:t>
-            </w:r>
-            <w:proofErr w:type="spellStart"/>
-            <w:r>
-              <w:rPr>
-                <w:rFonts w:ascii="Verdana" w:hAnsi="Verdana"/>
-                <w:sz w:val="18"/>
-                <w:szCs w:val="18"/>
-              </w:rPr>
-              <w:t>bat</w:t>
-            </w:r>
-            <w:proofErr w:type="spellEnd"/>
-            <w:r>
-              <w:rPr>
-                <w:rFonts w:ascii="Verdana" w:hAnsi="Verdana"/>
-                <w:sz w:val="18"/>
-                <w:szCs w:val="18"/>
-              </w:rPr>
-              <w:t>.</w:t>
+              <w:t>VDD (desde MPPT) para medir voltaje bat.</w:t>
             </w:r>
           </w:p>
         </w:tc>
@@ -2185,25 +2034,7 @@
                 <w:sz w:val="18"/>
                 <w:szCs w:val="18"/>
               </w:rPr>
-              <w:t xml:space="preserve">SOL (desde MPPT) para medir </w:t>
-            </w:r>
-            <w:proofErr w:type="spellStart"/>
-            <w:r>
-              <w:rPr>
-                <w:rFonts w:ascii="Verdana" w:hAnsi="Verdana"/>
-                <w:sz w:val="18"/>
-                <w:szCs w:val="18"/>
-              </w:rPr>
-              <w:t>int</w:t>
-            </w:r>
-            <w:proofErr w:type="spellEnd"/>
-            <w:r>
-              <w:rPr>
-                <w:rFonts w:ascii="Verdana" w:hAnsi="Verdana"/>
-                <w:sz w:val="18"/>
-                <w:szCs w:val="18"/>
-              </w:rPr>
-              <w:t>. paneles</w:t>
+              <w:t>SOL (desde MPPT) para medir int. paneles</w:t>
             </w:r>
           </w:p>
         </w:tc>
@@ -4183,23 +4014,13 @@
                 <w:szCs w:val="18"/>
               </w:rPr>
             </w:pPr>
-            <w:proofErr w:type="spellStart"/>
-            <w:r>
-              <w:rPr>
-                <w:rFonts w:ascii="Verdana" w:hAnsi="Verdana"/>
-                <w:sz w:val="18"/>
-                <w:szCs w:val="18"/>
-              </w:rPr>
-              <w:t>Buzzer</w:t>
-            </w:r>
-            <w:proofErr w:type="spellEnd"/>
-            <w:r>
-              <w:rPr>
-                <w:rFonts w:ascii="Verdana" w:hAnsi="Verdana"/>
-                <w:sz w:val="18"/>
-                <w:szCs w:val="18"/>
-              </w:rPr>
-              <w:t xml:space="preserve"> (solo placa desarrollo)</w:t>
+            <w:r>
+              <w:rPr>
+                <w:rFonts w:ascii="Verdana" w:hAnsi="Verdana"/>
+                <w:sz w:val="18"/>
+                <w:szCs w:val="18"/>
+              </w:rPr>
+              <w:t>Buzzer (solo placa desarrollo)</w:t>
             </w:r>
           </w:p>
         </w:tc>
@@ -4965,18 +4786,8 @@
                 <w:sz w:val="18"/>
                 <w:szCs w:val="18"/>
               </w:rPr>
-              <w:t xml:space="preserve">Salida hacia el </w:t>
-            </w:r>
-            <w:proofErr w:type="spellStart"/>
-            <w:r>
-              <w:rPr>
-                <w:rFonts w:ascii="Verdana" w:hAnsi="Verdana"/>
-                <w:sz w:val="18"/>
-                <w:szCs w:val="18"/>
-              </w:rPr>
-              <w:t>watchdog</w:t>
-            </w:r>
-            <w:proofErr w:type="spellEnd"/>
+              <w:t>Salida hacia el watchdog</w:t>
+            </w:r>
           </w:p>
         </w:tc>
       </w:tr>
@@ -6309,7 +6120,6 @@
                 <w:szCs w:val="18"/>
               </w:rPr>
             </w:pPr>
-            <w:bookmarkStart w:id="0" w:name="_GoBack" w:colFirst="1" w:colLast="1"/>
             <w:r>
               <w:rPr>
                 <w:rFonts w:ascii="Verdana" w:hAnsi="Verdana"/>
@@ -6733,7 +6543,6 @@
           </w:p>
         </w:tc>
       </w:tr>
-      <w:bookmarkEnd w:id="0"/>
     </w:tbl>
     <w:p>
       <w:pPr>
@@ -6847,15 +6656,7 @@
         <w:t xml:space="preserve">gnacio de Mendizábal </w:t>
       </w:r>
       <w:r>
-        <w:t xml:space="preserve">5 de </w:t>
-      </w:r>
-      <w:proofErr w:type="gramStart"/>
-      <w:r>
-        <w:t>Marzo</w:t>
-      </w:r>
-      <w:proofErr w:type="gramEnd"/>
-      <w:r>
-        <w:t xml:space="preserve"> de 2017.</w:t>
+        <w:t>5 de Marzo de 2017.</w:t>
       </w:r>
     </w:p>
     <w:p>
@@ -6930,7 +6731,7 @@
           <w:rPr>
             <w:noProof/>
           </w:rPr>
-          <w:t>5</w:t>
+          <w:t>1</w:t>
         </w:r>
         <w:r>
           <w:fldChar w:fldCharType="end"/>
@@ -11002,7 +10803,7 @@
 </file>
 
 <file path=customXml/itemProps1.xml><?xml version="1.0" encoding="utf-8"?>
-<ds:datastoreItem xmlns:ds="http://schemas.openxmlformats.org/officeDocument/2006/customXml" ds:itemID="{76BCD1C4-B2DF-48CB-B73A-DDB8B6600DAA}">
+<ds:datastoreItem xmlns:ds="http://schemas.openxmlformats.org/officeDocument/2006/customXml" ds:itemID="{985D1F65-8B0D-43CF-B712-04E88C16C0C3}">
   <ds:schemaRefs>
     <ds:schemaRef ds:uri="http://schemas.openxmlformats.org/officeDocument/2006/bibliography"/>
   </ds:schemaRefs>

</xml_diff>